<commit_message>
a whole slew of changes
</commit_message>
<xml_diff>
--- a/tutorial/tutorial.docx
+++ b/tutorial/tutorial.docx
@@ -709,6 +709,8 @@
         </w:rPr>
         <w:t xml:space="preserve"> and 2), the standard that describes the mechanism that most of these APIs use to secure access to the APIs on behalf of the user. Additionally, Spring Social provides numerous APIs that are built on this foundation to work with well-known service providers like Twitter, Facebook, and LinkedIn.</w:t>
       </w:r>
+      <w:bookmarkStart w:id="0" w:name="_GoBack"/>
+      <w:bookmarkEnd w:id="0"/>
     </w:p>
     <w:p>
       <w:pPr>
@@ -1924,8 +1926,6 @@
         </w:rPr>
         <w:t>CUSTOMERS</w:t>
       </w:r>
-      <w:bookmarkStart w:id="0" w:name="_GoBack"/>
-      <w:bookmarkEnd w:id="0"/>
       <w:r>
         <w:t>.</w:t>
       </w:r>
@@ -2086,7 +2086,7 @@
         <w:noProof/>
         <w:sz w:val="20"/>
       </w:rPr>
-      <w:t>11/18/12</w:t>
+      <w:t>1/4/13</w:t>
     </w:r>
     <w:r>
       <w:rPr>
@@ -2608,6 +2608,7 @@
   <w:style w:type="character" w:default="1" w:styleId="DefaultParagraphFont">
     <w:name w:val="Default Paragraph Font"/>
     <w:uiPriority w:val="1"/>
+    <w:semiHidden/>
     <w:unhideWhenUsed/>
   </w:style>
   <w:style w:type="table" w:default="1" w:styleId="TableNormal">
@@ -3018,6 +3019,7 @@
   <w:style w:type="character" w:default="1" w:styleId="DefaultParagraphFont">
     <w:name w:val="Default Paragraph Font"/>
     <w:uiPriority w:val="1"/>
+    <w:semiHidden/>
     <w:unhideWhenUsed/>
   </w:style>
   <w:style w:type="table" w:default="1" w:styleId="TableNormal">

</xml_diff>